<commit_message>
myLog file updated with adding the Local Storage Step
</commit_message>
<xml_diff>
--- a/myLog.docx
+++ b/myLog.docx
@@ -9,8 +9,15 @@
       </w:r>
       <w:proofErr w:type="spellEnd"/>
     </w:p>
-    <w:p/>
-    <w:p>
+    <w:p>
+      <w:pPr>
+        <w:spacing w:line="360" w:lineRule="auto"/>
+      </w:pPr>
+    </w:p>
+    <w:p>
+      <w:pPr>
+        <w:spacing w:line="360" w:lineRule="auto"/>
+      </w:pPr>
       <w:r>
         <w:t xml:space="preserve">This project has been coded step by step in </w:t>
       </w:r>
@@ -32,6 +39,9 @@
       </w:r>
     </w:p>
     <w:p>
+      <w:pPr>
+        <w:spacing w:line="360" w:lineRule="auto"/>
+      </w:pPr>
       <w:r>
         <w:t>First step:</w:t>
       </w:r>
@@ -43,6 +53,7 @@
           <w:ilvl w:val="0"/>
           <w:numId w:val="1"/>
         </w:numPr>
+        <w:spacing w:line="360" w:lineRule="auto"/>
       </w:pPr>
       <w:r>
         <w:t>Creating the static UI of</w:t>
@@ -83,7 +94,6 @@
         <w:t xml:space="preserve"> component and got their data via props.</w:t>
       </w:r>
     </w:p>
-    <w:p/>
     <w:p>
       <w:pPr>
         <w:pStyle w:val="ListParagraph"/>
@@ -91,6 +101,7 @@
           <w:ilvl w:val="0"/>
           <w:numId w:val="1"/>
         </w:numPr>
+        <w:spacing w:line="360" w:lineRule="auto"/>
       </w:pPr>
       <w:r>
         <w:t xml:space="preserve">Creating event handlers, </w:t>
@@ -112,7 +123,6 @@
         <w:t xml:space="preserve"> hooks to pass the value of the input field and creating new cards.</w:t>
       </w:r>
     </w:p>
-    <w:p/>
     <w:p>
       <w:pPr>
         <w:pStyle w:val="ListParagraph"/>
@@ -120,12 +130,12 @@
           <w:ilvl w:val="0"/>
           <w:numId w:val="1"/>
         </w:numPr>
+        <w:spacing w:line="360" w:lineRule="auto"/>
       </w:pPr>
       <w:r>
         <w:t>Creating Delete and Modal components to handle deleting cards.</w:t>
       </w:r>
     </w:p>
-    <w:p/>
     <w:p>
       <w:pPr>
         <w:pStyle w:val="ListParagraph"/>
@@ -133,6 +143,26 @@
           <w:ilvl w:val="0"/>
           <w:numId w:val="1"/>
         </w:numPr>
+        <w:spacing w:line="360" w:lineRule="auto"/>
+      </w:pPr>
+      <w:r>
+        <w:t>Storing created cards to the local storage so that refreshing the page doesn’t remove the items.</w:t>
+      </w:r>
+    </w:p>
+    <w:p>
+      <w:pPr>
+        <w:pStyle w:val="ListParagraph"/>
+        <w:spacing w:line="360" w:lineRule="auto"/>
+      </w:pPr>
+    </w:p>
+    <w:p>
+      <w:pPr>
+        <w:pStyle w:val="ListParagraph"/>
+        <w:numPr>
+          <w:ilvl w:val="0"/>
+          <w:numId w:val="1"/>
+        </w:numPr>
+        <w:spacing w:line="360" w:lineRule="auto"/>
       </w:pPr>
       <w:r>
         <w:t xml:space="preserve">Creating Edit buttons for each card to pass the value of the card to the input field and updating it. </w:t>

</xml_diff>